<commit_message>
changes made to toc
</commit_message>
<xml_diff>
--- a/PGP_DevOps_Industry_Project_I_Solution_Divakar_Kadupu.docx
+++ b/PGP_DevOps_Industry_Project_I_Solution_Divakar_Kadupu.docx
@@ -567,7 +567,12 @@
     <w:sdt>
       <w:sdtPr>
         <w:rPr>
-          <w:rFonts w:asciiTheme="minorHAnsi" w:hAnsiTheme="minorHAnsi" w:cstheme="minorHAnsi"/>
+          <w:rFonts w:asciiTheme="minorHAnsi" w:eastAsiaTheme="minorHAnsi" w:hAnsiTheme="minorHAnsi" w:cstheme="minorHAnsi"/>
+          <w:color w:val="auto"/>
+          <w:kern w:val="2"/>
+          <w:sz w:val="22"/>
+          <w:szCs w:val="22"/>
+          <w14:ligatures w14:val="standardContextual"/>
         </w:rPr>
         <w:id w:val="-1645579334"/>
         <w:docPartObj>
@@ -577,15 +582,9 @@
       </w:sdtPr>
       <w:sdtEndPr>
         <w:rPr>
-          <w:rFonts w:eastAsiaTheme="minorHAnsi"/>
           <w:b/>
           <w:bCs/>
           <w:noProof/>
-          <w:color w:val="auto"/>
-          <w:kern w:val="2"/>
-          <w:sz w:val="22"/>
-          <w:szCs w:val="22"/>
-          <w14:ligatures w14:val="standardContextual"/>
         </w:rPr>
       </w:sdtEndPr>
       <w:sdtContent>
@@ -632,7 +631,7 @@
             </w:rPr>
             <w:fldChar w:fldCharType="separate"/>
           </w:r>
-          <w:hyperlink w:anchor="_Toc146663279" w:history="1">
+          <w:hyperlink w:anchor="_Toc146700099" w:history="1">
             <w:r>
               <w:rPr>
                 <w:rStyle w:val="Hyperlink"/>
@@ -661,7 +660,7 @@
                 <w:noProof/>
                 <w:webHidden/>
               </w:rPr>
-              <w:instrText xml:space="preserve"> PAGEREF _Toc146663279 \h </w:instrText>
+              <w:instrText xml:space="preserve"> PAGEREF _Toc146700099 \h </w:instrText>
             </w:r>
             <w:r>
               <w:rPr>
@@ -703,7 +702,7 @@
               <w:noProof/>
             </w:rPr>
           </w:pPr>
-          <w:hyperlink w:anchor="_Toc146663280" w:history="1">
+          <w:hyperlink w:anchor="_Toc146700100" w:history="1">
             <w:r>
               <w:rPr>
                 <w:rStyle w:val="Hyperlink"/>
@@ -740,7 +739,7 @@
                 <w:noProof/>
                 <w:webHidden/>
               </w:rPr>
-              <w:instrText xml:space="preserve"> PAGEREF _Toc146663280 \h </w:instrText>
+              <w:instrText xml:space="preserve"> PAGEREF _Toc146700100 \h </w:instrText>
             </w:r>
             <w:r>
               <w:rPr>
@@ -782,7 +781,7 @@
               <w:noProof/>
             </w:rPr>
           </w:pPr>
-          <w:hyperlink w:anchor="_Toc146663281" w:history="1">
+          <w:hyperlink w:anchor="_Toc146700101" w:history="1">
             <w:r>
               <w:rPr>
                 <w:rStyle w:val="Hyperlink"/>
@@ -811,7 +810,7 @@
                 <w:noProof/>
                 <w:webHidden/>
               </w:rPr>
-              <w:instrText xml:space="preserve"> PAGEREF _Toc146663281 \h </w:instrText>
+              <w:instrText xml:space="preserve"> PAGEREF _Toc146700101 \h </w:instrText>
             </w:r>
             <w:r>
               <w:rPr>
@@ -853,7 +852,7 @@
               <w:noProof/>
             </w:rPr>
           </w:pPr>
-          <w:hyperlink w:anchor="_Toc146663282" w:history="1">
+          <w:hyperlink w:anchor="_Toc146700102" w:history="1">
             <w:r>
               <w:rPr>
                 <w:rStyle w:val="Hyperlink"/>
@@ -882,7 +881,7 @@
                 <w:noProof/>
                 <w:webHidden/>
               </w:rPr>
-              <w:instrText xml:space="preserve"> PAGEREF _Toc146663282 \h </w:instrText>
+              <w:instrText xml:space="preserve"> PAGEREF _Toc146700102 \h </w:instrText>
             </w:r>
             <w:r>
               <w:rPr>
@@ -924,7 +923,7 @@
               <w:noProof/>
             </w:rPr>
           </w:pPr>
-          <w:hyperlink w:anchor="_Toc146663283" w:history="1">
+          <w:hyperlink w:anchor="_Toc146700103" w:history="1">
             <w:r>
               <w:rPr>
                 <w:rStyle w:val="Hyperlink"/>
@@ -953,7 +952,7 @@
                 <w:noProof/>
                 <w:webHidden/>
               </w:rPr>
-              <w:instrText xml:space="preserve"> PAGEREF _Toc146663283 \h </w:instrText>
+              <w:instrText xml:space="preserve"> PAGEREF _Toc146700103 \h </w:instrText>
             </w:r>
             <w:r>
               <w:rPr>
@@ -995,7 +994,7 @@
               <w:noProof/>
             </w:rPr>
           </w:pPr>
-          <w:hyperlink w:anchor="_Toc146663284" w:history="1">
+          <w:hyperlink w:anchor="_Toc146700104" w:history="1">
             <w:r>
               <w:rPr>
                 <w:rStyle w:val="Hyperlink"/>
@@ -1024,7 +1023,7 @@
                 <w:noProof/>
                 <w:webHidden/>
               </w:rPr>
-              <w:instrText xml:space="preserve"> PAGEREF _Toc146663284 \h </w:instrText>
+              <w:instrText xml:space="preserve"> PAGEREF _Toc146700104 \h </w:instrText>
             </w:r>
             <w:r>
               <w:rPr>
@@ -1066,7 +1065,7 @@
               <w:noProof/>
             </w:rPr>
           </w:pPr>
-          <w:hyperlink w:anchor="_Toc146663285" w:history="1">
+          <w:hyperlink w:anchor="_Toc146700105" w:history="1">
             <w:r>
               <w:rPr>
                 <w:rStyle w:val="Hyperlink"/>
@@ -1094,7 +1093,7 @@
                 <w:noProof/>
                 <w:webHidden/>
               </w:rPr>
-              <w:instrText xml:space="preserve"> PAGEREF _Toc146663285 \h </w:instrText>
+              <w:instrText xml:space="preserve"> PAGEREF _Toc146700105 \h </w:instrText>
             </w:r>
             <w:r>
               <w:rPr>
@@ -1136,7 +1135,7 @@
               <w:noProof/>
             </w:rPr>
           </w:pPr>
-          <w:hyperlink w:anchor="_Toc146663286" w:history="1">
+          <w:hyperlink w:anchor="_Toc146700106" w:history="1">
             <w:r>
               <w:rPr>
                 <w:rStyle w:val="Hyperlink"/>
@@ -1164,7 +1163,7 @@
                 <w:noProof/>
                 <w:webHidden/>
               </w:rPr>
-              <w:instrText xml:space="preserve"> PAGEREF _Toc146663286 \h </w:instrText>
+              <w:instrText xml:space="preserve"> PAGEREF _Toc146700106 \h </w:instrText>
             </w:r>
             <w:r>
               <w:rPr>
@@ -1206,7 +1205,7 @@
               <w:noProof/>
             </w:rPr>
           </w:pPr>
-          <w:hyperlink w:anchor="_Toc146663287" w:history="1">
+          <w:hyperlink w:anchor="_Toc146700107" w:history="1">
             <w:r>
               <w:rPr>
                 <w:rStyle w:val="Hyperlink"/>
@@ -1235,7 +1234,7 @@
                 <w:noProof/>
                 <w:webHidden/>
               </w:rPr>
-              <w:instrText xml:space="preserve"> PAGEREF _Toc146663287 \h </w:instrText>
+              <w:instrText xml:space="preserve"> PAGEREF _Toc146700107 \h </w:instrText>
             </w:r>
             <w:r>
               <w:rPr>
@@ -1277,7 +1276,7 @@
               <w:noProof/>
             </w:rPr>
           </w:pPr>
-          <w:hyperlink w:anchor="_Toc146663288" w:history="1">
+          <w:hyperlink w:anchor="_Toc146700108" w:history="1">
             <w:r>
               <w:rPr>
                 <w:rStyle w:val="Hyperlink"/>
@@ -1305,7 +1304,7 @@
                 <w:noProof/>
                 <w:webHidden/>
               </w:rPr>
-              <w:instrText xml:space="preserve"> PAGEREF _Toc146663288 \h </w:instrText>
+              <w:instrText xml:space="preserve"> PAGEREF _Toc146700108 \h </w:instrText>
             </w:r>
             <w:r>
               <w:rPr>
@@ -1343,25 +1342,89 @@
               <w:tab w:val="right" w:leader="dot" w:pos="9016"/>
             </w:tabs>
             <w:rPr>
+              <w:rFonts w:eastAsiaTheme="minorEastAsia"/>
               <w:noProof/>
             </w:rPr>
           </w:pPr>
-          <w:hyperlink w:anchor="_Toc146663289" w:history="1">
+          <w:hyperlink w:anchor="_Toc146700109" w:history="1">
             <w:r>
               <w:rPr>
                 <w:rStyle w:val="Hyperlink"/>
                 <w:rFonts w:cstheme="minorHAnsi"/>
                 <w:noProof/>
               </w:rPr>
-              <w:t xml:space="preserve">Task </w:t>
-            </w:r>
+              <w:t>Task 1</w:t>
+            </w:r>
+            <w:r>
+              <w:rPr>
+                <w:noProof/>
+                <w:webHidden/>
+              </w:rPr>
+              <w:tab/>
+            </w:r>
+            <w:r>
+              <w:rPr>
+                <w:noProof/>
+                <w:webHidden/>
+              </w:rPr>
+              <w:fldChar w:fldCharType="begin"/>
+            </w:r>
+            <w:r>
+              <w:rPr>
+                <w:noProof/>
+                <w:webHidden/>
+              </w:rPr>
+              <w:instrText xml:space="preserve"> PAGEREF _Toc146700109 \h </w:instrText>
+            </w:r>
+            <w:r>
+              <w:rPr>
+                <w:noProof/>
+                <w:webHidden/>
+              </w:rPr>
+            </w:r>
+            <w:r>
+              <w:rPr>
+                <w:noProof/>
+                <w:webHidden/>
+              </w:rPr>
+              <w:fldChar w:fldCharType="separate"/>
+            </w:r>
+            <w:r>
+              <w:rPr>
+                <w:noProof/>
+                <w:webHidden/>
+              </w:rPr>
+              <w:t>7</w:t>
+            </w:r>
+            <w:r>
+              <w:rPr>
+                <w:noProof/>
+                <w:webHidden/>
+              </w:rPr>
+              <w:fldChar w:fldCharType="end"/>
+            </w:r>
+          </w:hyperlink>
+        </w:p>
+        <w:p>
+          <w:pPr>
+            <w:pStyle w:val="TOC2"/>
+            <w:tabs>
+              <w:tab w:val="right" w:leader="dot" w:pos="9016"/>
+            </w:tabs>
+            <w:rPr>
+              <w:rFonts w:eastAsiaTheme="minorEastAsia"/>
+              <w:noProof/>
+            </w:rPr>
+          </w:pPr>
+          <w:hyperlink w:anchor="_Toc146700110" w:history="1">
             <w:r>
               <w:rPr>
                 <w:rStyle w:val="Hyperlink"/>
                 <w:rFonts w:cstheme="minorHAnsi"/>
                 <w:noProof/>
-              </w:rPr>
-              <w:t>1</w:t>
+                <w:lang w:val="en-IN"/>
+              </w:rPr>
+              <w:t>Task 2</w:t>
             </w:r>
             <w:r>
               <w:rPr>
@@ -1382,7 +1445,7 @@
                 <w:noProof/>
                 <w:webHidden/>
               </w:rPr>
-              <w:instrText xml:space="preserve"> PAGEREF _Toc146663289 \h </w:instrText>
+              <w:instrText xml:space="preserve"> PAGEREF _Toc146700110 \h </w:instrText>
             </w:r>
             <w:r>
               <w:rPr>
@@ -1402,7 +1465,7 @@
                 <w:noProof/>
                 <w:webHidden/>
               </w:rPr>
-              <w:t>7</w:t>
+              <w:t>9</w:t>
             </w:r>
             <w:r>
               <w:rPr>
@@ -1460,7 +1523,7 @@
           <w:lang w:val="en-IN"/>
         </w:rPr>
       </w:pPr>
-      <w:bookmarkStart w:id="0" w:name="_Toc146663279"/>
+      <w:bookmarkStart w:id="0" w:name="_Toc146700099"/>
       <w:r>
         <w:rPr>
           <w:rFonts w:asciiTheme="minorHAnsi" w:hAnsiTheme="minorHAnsi" w:cstheme="minorHAnsi"/>
@@ -1504,21 +1567,7 @@
           <w:rFonts w:cstheme="minorHAnsi"/>
           <w:lang w:val="en-IN"/>
         </w:rPr>
-        <w:t xml:space="preserve">to </w:t>
-      </w:r>
-      <w:r>
-        <w:rPr>
-          <w:rFonts w:cstheme="minorHAnsi"/>
-          <w:lang w:val="en-IN"/>
-        </w:rPr>
-        <w:t>E</w:t>
-      </w:r>
-      <w:r>
-        <w:rPr>
-          <w:rFonts w:cstheme="minorHAnsi"/>
-          <w:lang w:val="en-IN"/>
-        </w:rPr>
-        <w:t xml:space="preserve">dureka and instructors for </w:t>
+        <w:t xml:space="preserve">to Edureka and instructors for </w:t>
       </w:r>
       <w:r>
         <w:rPr>
@@ -1574,50 +1623,22 @@
           <w:rFonts w:cstheme="minorHAnsi"/>
           <w:lang w:val="en-IN"/>
         </w:rPr>
-        <w:t>ev</w:t>
-      </w:r>
-      <w:r>
-        <w:rPr>
-          <w:rFonts w:cstheme="minorHAnsi"/>
-          <w:lang w:val="en-IN"/>
-        </w:rPr>
-        <w:t>O</w:t>
-      </w:r>
-      <w:r>
-        <w:rPr>
-          <w:rFonts w:cstheme="minorHAnsi"/>
-          <w:lang w:val="en-IN"/>
-        </w:rPr>
-        <w:t xml:space="preserve">ps project. </w:t>
-      </w:r>
-    </w:p>
-    <w:p>
-      <w:pPr>
-        <w:rPr>
-          <w:rFonts w:cstheme="minorHAnsi"/>
-          <w:lang w:val="en-IN"/>
-        </w:rPr>
-      </w:pPr>
-      <w:r>
-        <w:rPr>
-          <w:rFonts w:cstheme="minorHAnsi"/>
-          <w:lang w:val="en-IN"/>
-        </w:rPr>
-        <w:t xml:space="preserve">I have chosen project 1 out of two projects. </w:t>
-      </w:r>
-      <w:r>
-        <w:rPr>
-          <w:rFonts w:cstheme="minorHAnsi"/>
-          <w:lang w:val="en-IN"/>
-        </w:rPr>
-        <w:t>Below is the solution and the approach I have followed to build the CI/CD for the given Java Project</w:t>
-      </w:r>
-      <w:r>
-        <w:rPr>
-          <w:rFonts w:cstheme="minorHAnsi"/>
-          <w:lang w:val="en-IN"/>
-        </w:rPr>
-        <w:t>.</w:t>
+        <w:t xml:space="preserve">evOps project. </w:t>
+      </w:r>
+    </w:p>
+    <w:p>
+      <w:pPr>
+        <w:rPr>
+          <w:rFonts w:cstheme="minorHAnsi"/>
+          <w:lang w:val="en-IN"/>
+        </w:rPr>
+      </w:pPr>
+      <w:r>
+        <w:rPr>
+          <w:rFonts w:cstheme="minorHAnsi"/>
+          <w:lang w:val="en-IN"/>
+        </w:rPr>
+        <w:t>I have chosen project 1 out of two projects. Below is the solution and the approach I have followed to build the CI/CD for the given Java Project.</w:t>
       </w:r>
     </w:p>
     <w:p>
@@ -1641,7 +1662,7 @@
           <w:rFonts w:cstheme="minorHAnsi"/>
         </w:rPr>
       </w:pPr>
-      <w:bookmarkStart w:id="1" w:name="_Toc146663280"/>
+      <w:bookmarkStart w:id="1" w:name="_Toc146700100"/>
       <w:r>
         <w:rPr>
           <w:rStyle w:val="Heading1Char"/>
@@ -1656,15 +1677,7 @@
           <w:rFonts w:asciiTheme="minorHAnsi" w:hAnsiTheme="minorHAnsi" w:cstheme="minorHAnsi"/>
           <w:lang w:val="en-IN"/>
         </w:rPr>
-        <w:t>ithub respository</w:t>
-      </w:r>
-      <w:r>
-        <w:rPr>
-          <w:rStyle w:val="Heading1Char"/>
-          <w:rFonts w:asciiTheme="minorHAnsi" w:hAnsiTheme="minorHAnsi" w:cstheme="minorHAnsi"/>
-          <w:lang w:val="en-IN"/>
-        </w:rPr>
-        <w:t xml:space="preserve"> of the Code</w:t>
+        <w:t>ithub respository of the Code</w:t>
       </w:r>
       <w:bookmarkEnd w:id="1"/>
       <w:r>
@@ -1700,7 +1713,7 @@
           <w:lang w:val="en-IN"/>
         </w:rPr>
       </w:pPr>
-      <w:bookmarkStart w:id="2" w:name="_Toc146663281"/>
+      <w:bookmarkStart w:id="2" w:name="_Toc146700101"/>
       <w:r>
         <w:rPr>
           <w:rFonts w:asciiTheme="minorHAnsi" w:hAnsiTheme="minorHAnsi" w:cstheme="minorHAnsi"/>
@@ -1729,21 +1742,7 @@
           <w:rFonts w:cstheme="minorHAnsi"/>
           <w:lang w:val="en-IN"/>
         </w:rPr>
-        <w:t>The following repository has Dockerfile, Jenkinsfile, A</w:t>
-      </w:r>
-      <w:r>
-        <w:rPr>
-          <w:rFonts w:cstheme="minorHAnsi"/>
-          <w:lang w:val="en-IN"/>
-        </w:rPr>
-        <w:t>nsible</w:t>
-      </w:r>
-      <w:r>
-        <w:rPr>
-          <w:rFonts w:cstheme="minorHAnsi"/>
-          <w:lang w:val="en-IN"/>
-        </w:rPr>
-        <w:t xml:space="preserve"> playbook, K8s files and monitoring related files</w:t>
+        <w:t>The following repository has Dockerfile, Jenkinsfile, Ansible playbook, K8s files and monitoring related files</w:t>
       </w:r>
     </w:p>
     <w:p>
@@ -1772,7 +1771,7 @@
           <w:lang w:val="en-IN"/>
         </w:rPr>
       </w:pPr>
-      <w:bookmarkStart w:id="3" w:name="_Toc146663282"/>
+      <w:bookmarkStart w:id="3" w:name="_Toc146700102"/>
       <w:r>
         <w:rPr>
           <w:rFonts w:asciiTheme="minorHAnsi" w:hAnsiTheme="minorHAnsi" w:cstheme="minorHAnsi"/>
@@ -1916,7 +1915,7 @@
           <w:lang w:val="en-IN"/>
         </w:rPr>
       </w:pPr>
-      <w:bookmarkStart w:id="4" w:name="_Toc146663283"/>
+      <w:bookmarkStart w:id="4" w:name="_Toc146700103"/>
       <w:r>
         <w:rPr>
           <w:rStyle w:val="Heading1Char"/>
@@ -2312,7 +2311,7 @@
           <w:lang w:val="en-IN"/>
         </w:rPr>
       </w:pPr>
-      <w:bookmarkStart w:id="5" w:name="_Toc146663284"/>
+      <w:bookmarkStart w:id="5" w:name="_Toc146700104"/>
       <w:r>
         <w:rPr>
           <w:rFonts w:asciiTheme="minorHAnsi" w:hAnsiTheme="minorHAnsi" w:cstheme="minorHAnsi"/>
@@ -2560,7 +2559,7 @@
           <w:rFonts w:asciiTheme="minorHAnsi" w:hAnsiTheme="minorHAnsi" w:cstheme="minorHAnsi"/>
         </w:rPr>
       </w:pPr>
-      <w:bookmarkStart w:id="6" w:name="_Toc146663285"/>
+      <w:bookmarkStart w:id="6" w:name="_Toc146700105"/>
       <w:r>
         <w:rPr>
           <w:rFonts w:asciiTheme="minorHAnsi" w:hAnsiTheme="minorHAnsi" w:cstheme="minorHAnsi"/>
@@ -3032,7 +3031,7 @@
           <w:rFonts w:asciiTheme="minorHAnsi" w:hAnsiTheme="minorHAnsi" w:cstheme="minorHAnsi"/>
         </w:rPr>
       </w:pPr>
-      <w:bookmarkStart w:id="7" w:name="_Toc146663286"/>
+      <w:bookmarkStart w:id="7" w:name="_Toc146700106"/>
       <w:r>
         <w:rPr>
           <w:rFonts w:asciiTheme="minorHAnsi" w:hAnsiTheme="minorHAnsi" w:cstheme="minorHAnsi"/>
@@ -3230,6 +3229,7 @@
       <w:r>
         <w:rPr>
           <w:rFonts w:cstheme="minorHAnsi"/>
+          <w:noProof/>
           <w:lang w:val="en-IN"/>
         </w:rPr>
         <w:drawing>
@@ -3284,6 +3284,7 @@
       <w:r>
         <w:rPr>
           <w:rFonts w:cstheme="minorHAnsi"/>
+          <w:noProof/>
           <w:lang w:val="en-IN"/>
         </w:rPr>
         <w:drawing>
@@ -3338,6 +3339,7 @@
       <w:r>
         <w:rPr>
           <w:rFonts w:cstheme="minorHAnsi"/>
+          <w:noProof/>
           <w:lang w:val="en-IN"/>
         </w:rPr>
         <w:drawing>
@@ -3392,6 +3394,7 @@
       <w:r>
         <w:rPr>
           <w:rFonts w:cstheme="minorHAnsi"/>
+          <w:noProof/>
           <w:lang w:val="en-IN"/>
         </w:rPr>
         <w:drawing>
@@ -3444,7 +3447,7 @@
           <w:lang w:val="en-IN"/>
         </w:rPr>
       </w:pPr>
-      <w:bookmarkStart w:id="8" w:name="_Toc146663287"/>
+      <w:bookmarkStart w:id="8" w:name="_Toc146700107"/>
       <w:r>
         <w:rPr>
           <w:rFonts w:asciiTheme="minorHAnsi" w:hAnsiTheme="minorHAnsi" w:cstheme="minorHAnsi"/>
@@ -3694,6 +3697,7 @@
       <w:r>
         <w:rPr>
           <w:rFonts w:cstheme="minorHAnsi"/>
+          <w:noProof/>
           <w:lang w:val="en-IN"/>
         </w:rPr>
         <w:lastRenderedPageBreak/>
@@ -3741,7 +3745,7 @@
           <w:rFonts w:asciiTheme="minorHAnsi" w:hAnsiTheme="minorHAnsi" w:cstheme="minorHAnsi"/>
         </w:rPr>
       </w:pPr>
-      <w:bookmarkStart w:id="9" w:name="_Toc146663288"/>
+      <w:bookmarkStart w:id="9" w:name="_Toc146700108"/>
       <w:r>
         <w:rPr>
           <w:rFonts w:asciiTheme="minorHAnsi" w:hAnsiTheme="minorHAnsi" w:cstheme="minorHAnsi"/>
@@ -3757,7 +3761,7 @@
           <w:rFonts w:asciiTheme="minorHAnsi" w:hAnsiTheme="minorHAnsi" w:cstheme="minorHAnsi"/>
         </w:rPr>
       </w:pPr>
-      <w:bookmarkStart w:id="10" w:name="_Toc146663289"/>
+      <w:bookmarkStart w:id="10" w:name="_Toc146700109"/>
       <w:r>
         <w:rPr>
           <w:rFonts w:asciiTheme="minorHAnsi" w:hAnsiTheme="minorHAnsi" w:cstheme="minorHAnsi"/>
@@ -4091,6 +4095,7 @@
       <w:r>
         <w:rPr>
           <w:rFonts w:cstheme="minorHAnsi"/>
+          <w:noProof/>
           <w:lang w:val="en-IN"/>
         </w:rPr>
         <w:lastRenderedPageBreak/>
@@ -4156,6 +4161,7 @@
       <w:r>
         <w:rPr>
           <w:rFonts w:cstheme="minorHAnsi"/>
+          <w:noProof/>
           <w:lang w:val="en-IN"/>
         </w:rPr>
         <w:drawing>
@@ -4220,6 +4226,7 @@
       <w:r>
         <w:rPr>
           <w:rFonts w:cstheme="minorHAnsi"/>
+          <w:noProof/>
           <w:lang w:val="en-IN"/>
         </w:rPr>
         <w:lastRenderedPageBreak/>
@@ -4285,6 +4292,7 @@
       <w:r>
         <w:rPr>
           <w:rFonts w:cstheme="minorHAnsi"/>
+          <w:noProof/>
           <w:lang w:val="en-IN"/>
         </w:rPr>
         <w:drawing>
@@ -4332,6 +4340,7 @@
           <w:lang w:val="en-IN"/>
         </w:rPr>
       </w:pPr>
+      <w:bookmarkStart w:id="11" w:name="_Toc146700110"/>
       <w:r>
         <w:rPr>
           <w:rStyle w:val="Heading2Char"/>
@@ -4340,6 +4349,7 @@
         </w:rPr>
         <w:t>Task 2</w:t>
       </w:r>
+      <w:bookmarkEnd w:id="11"/>
     </w:p>
     <w:p>
       <w:pPr>
@@ -5281,6 +5291,7 @@
       <w:r>
         <w:rPr>
           <w:rFonts w:cstheme="minorHAnsi"/>
+          <w:noProof/>
           <w:lang w:val="en-IN"/>
         </w:rPr>
         <w:drawing>
@@ -5336,6 +5347,7 @@
       <w:r>
         <w:rPr>
           <w:rFonts w:cstheme="minorHAnsi"/>
+          <w:noProof/>
           <w:lang w:val="en-IN"/>
         </w:rPr>
         <w:lastRenderedPageBreak/>
@@ -5407,6 +5419,7 @@
       <w:r>
         <w:rPr>
           <w:rFonts w:cstheme="minorHAnsi"/>
+          <w:noProof/>
           <w:lang w:val="en-IN"/>
         </w:rPr>
         <w:drawing>
@@ -7182,6 +7195,7 @@
   <w:style w:type="character" w:default="1" w:styleId="DefaultParagraphFont">
     <w:name w:val="Default Paragraph Font"/>
     <w:uiPriority w:val="1"/>
+    <w:semiHidden/>
     <w:unhideWhenUsed/>
   </w:style>
   <w:style w:type="table" w:default="1" w:styleId="TableNormal">

</xml_diff>